<commit_message>
v2.0: add german, study charts
update docs

add lang option

refactor verbs logic

chkpt

consolidate él / ella

add routes

add conjugation charts

styled 💅

fix

fix

fix
</commit_message>
<xml_diff>
--- a/presentation.docx
+++ b/presentation.docx
@@ -13,6 +13,7 @@
           <w:szCs w:val="40"/>
         </w:rPr>
       </w:pPr>
+      <w:proofErr w:type="spellStart"/>
       <w:r>
         <w:rPr>
           <w:rStyle w:val="BookTitle"/>
@@ -20,8 +21,9 @@
           <w:i w:val="0"/>
           <w:szCs w:val="40"/>
         </w:rPr>
-        <w:t>Babbel Challenge</w:t>
-      </w:r>
+        <w:t>Babbel</w:t>
+      </w:r>
+      <w:proofErr w:type="spellEnd"/>
       <w:r>
         <w:rPr>
           <w:rStyle w:val="BookTitle"/>
@@ -29,7 +31,7 @@
           <w:i w:val="0"/>
           <w:szCs w:val="40"/>
         </w:rPr>
-        <w:t>:</w:t>
+        <w:t xml:space="preserve"> Challenge</w:t>
       </w:r>
       <w:r>
         <w:rPr>
@@ -38,7 +40,7 @@
           <w:i w:val="0"/>
           <w:szCs w:val="40"/>
         </w:rPr>
-        <w:t xml:space="preserve"> </w:t>
+        <w:t>:</w:t>
       </w:r>
       <w:r>
         <w:rPr>
@@ -47,6 +49,15 @@
           <w:i w:val="0"/>
           <w:szCs w:val="40"/>
         </w:rPr>
+        <w:t xml:space="preserve"> </w:t>
+      </w:r>
+      <w:r>
+        <w:rPr>
+          <w:rStyle w:val="BookTitle"/>
+          <w:b/>
+          <w:i w:val="0"/>
+          <w:szCs w:val="40"/>
+        </w:rPr>
         <w:t>Team Conjugator</w:t>
       </w:r>
     </w:p>
@@ -67,6 +78,9 @@
     <w:p>
       <w:pPr>
         <w:jc w:val="center"/>
+        <w:rPr>
+          <w:rStyle w:val="Hyperlink"/>
+        </w:rPr>
       </w:pPr>
       <w:r>
         <w:t xml:space="preserve">Prototype: </w:t>
@@ -82,6 +96,37 @@
     </w:p>
     <w:p>
       <w:pPr>
+        <w:jc w:val="center"/>
+      </w:pPr>
+      <w:r>
+        <w:t xml:space="preserve">(For judges: see solutions </w:t>
+      </w:r>
+      <w:hyperlink r:id="rId8" w:history="1">
+        <w:r>
+          <w:rPr>
+            <w:rStyle w:val="Hyperlink"/>
+          </w:rPr>
+          <w:t>he</w:t>
+        </w:r>
+        <w:r>
+          <w:rPr>
+            <w:rStyle w:val="Hyperlink"/>
+          </w:rPr>
+          <w:t>r</w:t>
+        </w:r>
+        <w:r>
+          <w:rPr>
+            <w:rStyle w:val="Hyperlink"/>
+          </w:rPr>
+          <w:t>e</w:t>
+        </w:r>
+      </w:hyperlink>
+      <w:r>
+        <w:t>)</w:t>
+      </w:r>
+    </w:p>
+    <w:p>
+      <w:pPr>
         <w:pStyle w:val="Heading1"/>
         <w:spacing w:line="360" w:lineRule="auto"/>
         <w:rPr>
@@ -193,7 +238,15 @@
         <w:rPr>
           <w:rFonts w:ascii="Helvetica" w:hAnsi="Helvetica"/>
         </w:rPr>
-        <w:t>All Indo-European languages have verb conjugations…</w:t>
+        <w:t>All Indo-European langua</w:t>
+      </w:r>
+      <w:bookmarkStart w:id="0" w:name="_GoBack"/>
+      <w:bookmarkEnd w:id="0"/>
+      <w:r>
+        <w:rPr>
+          <w:rFonts w:ascii="Helvetica" w:hAnsi="Helvetica"/>
+        </w:rPr>
+        <w:t>ges have verb conjugations…</w:t>
       </w:r>
     </w:p>
     <w:p>
@@ -405,7 +458,6 @@
       <w:r>
         <w:rPr>
           <w:rFonts w:ascii="Helvetica" w:hAnsi="Helvetica"/>
-          <w:i/>
           <w:noProof/>
         </w:rPr>
         <w:drawing>
@@ -426,7 +478,7 @@
                     </pic:cNvPicPr>
                   </pic:nvPicPr>
                   <pic:blipFill>
-                    <a:blip r:embed="rId8">
+                    <a:blip r:embed="rId9">
                       <a:extLst>
                         <a:ext uri="{28A0092B-C50C-407E-A947-70E740481C1C}">
                           <a14:useLocalDpi xmlns:a14="http://schemas.microsoft.com/office/drawing/2010/main" val="0"/>
@@ -472,14 +524,13 @@
       <w:r>
         <w:rPr>
           <w:rFonts w:ascii="Helvetica" w:hAnsi="Helvetica"/>
-          <w:i/>
           <w:noProof/>
         </w:rPr>
         <w:drawing>
-          <wp:inline distT="0" distB="0" distL="0" distR="0" wp14:anchorId="3DC3306F" wp14:editId="43941E0C">
-            <wp:extent cx="2184689" cy="3874703"/>
-            <wp:effectExtent l="0" t="0" r="0" b="12065"/>
-            <wp:docPr id="4" name="Picture 4" descr="../../Screen%20Shot%202018-07-29%20at%2021.01.30.png"/>
+          <wp:inline distT="0" distB="0" distL="0" distR="0" wp14:anchorId="16697C1D" wp14:editId="212BCB7E">
+            <wp:extent cx="2185416" cy="3877056"/>
+            <wp:effectExtent l="0" t="0" r="0" b="9525"/>
+            <wp:docPr id="1" name="Picture 1" descr="../../Screen%20Shot%202018-07-31%20at%2023.32.54.png"/>
             <wp:cNvGraphicFramePr>
               <a:graphicFrameLocks xmlns:a="http://schemas.openxmlformats.org/drawingml/2006/main" noChangeAspect="1"/>
             </wp:cNvGraphicFramePr>
@@ -487,67 +538,7 @@
               <a:graphicData uri="http://schemas.openxmlformats.org/drawingml/2006/picture">
                 <pic:pic xmlns:pic="http://schemas.openxmlformats.org/drawingml/2006/picture">
                   <pic:nvPicPr>
-                    <pic:cNvPr id="0" name="Picture 3" descr="../../Screen%20Shot%202018-07-29%20at%2021.01.30.png"/>
-                    <pic:cNvPicPr>
-                      <a:picLocks noChangeAspect="1" noChangeArrowheads="1"/>
-                    </pic:cNvPicPr>
-                  </pic:nvPicPr>
-                  <pic:blipFill>
-                    <a:blip r:embed="rId9">
-                      <a:extLst>
-                        <a:ext uri="{28A0092B-C50C-407E-A947-70E740481C1C}">
-                          <a14:useLocalDpi xmlns:a14="http://schemas.microsoft.com/office/drawing/2010/main" val="0"/>
-                        </a:ext>
-                      </a:extLst>
-                    </a:blip>
-                    <a:srcRect/>
-                    <a:stretch>
-                      <a:fillRect/>
-                    </a:stretch>
-                  </pic:blipFill>
-                  <pic:spPr bwMode="auto">
-                    <a:xfrm>
-                      <a:off x="0" y="0"/>
-                      <a:ext cx="2228984" cy="3953264"/>
-                    </a:xfrm>
-                    <a:prstGeom prst="rect">
-                      <a:avLst/>
-                    </a:prstGeom>
-                    <a:noFill/>
-                    <a:ln>
-                      <a:noFill/>
-                    </a:ln>
-                  </pic:spPr>
-                </pic:pic>
-              </a:graphicData>
-            </a:graphic>
-          </wp:inline>
-        </w:drawing>
-      </w:r>
-      <w:r>
-        <w:rPr>
-          <w:rFonts w:ascii="Helvetica" w:hAnsi="Helvetica"/>
-        </w:rPr>
-        <w:t xml:space="preserve">  </w:t>
-      </w:r>
-      <w:r>
-        <w:rPr>
-          <w:rFonts w:ascii="Helvetica" w:hAnsi="Helvetica"/>
-          <w:noProof/>
-        </w:rPr>
-        <w:drawing>
-          <wp:inline distT="0" distB="0" distL="0" distR="0" wp14:anchorId="62511D65" wp14:editId="407329CE">
-            <wp:extent cx="2185416" cy="3877056"/>
-            <wp:effectExtent l="0" t="0" r="0" b="9525"/>
-            <wp:docPr id="5" name="Picture 5" descr="../../Screen%20Shot%202018-07-29%20at%2021.03.12.png"/>
-            <wp:cNvGraphicFramePr>
-              <a:graphicFrameLocks xmlns:a="http://schemas.openxmlformats.org/drawingml/2006/main" noChangeAspect="1"/>
-            </wp:cNvGraphicFramePr>
-            <a:graphic xmlns:a="http://schemas.openxmlformats.org/drawingml/2006/main">
-              <a:graphicData uri="http://schemas.openxmlformats.org/drawingml/2006/picture">
-                <pic:pic xmlns:pic="http://schemas.openxmlformats.org/drawingml/2006/picture">
-                  <pic:nvPicPr>
-                    <pic:cNvPr id="0" name="Picture 4" descr="../../Screen%20Shot%202018-07-29%20at%2021.03.12.png"/>
+                    <pic:cNvPr id="0" name="Picture 1" descr="../../Screen%20Shot%202018-07-31%20at%2023.32.54.png"/>
                     <pic:cNvPicPr>
                       <a:picLocks noChangeAspect="1" noChangeArrowheads="1"/>
                     </pic:cNvPicPr>
@@ -588,7 +579,13 @@
         <w:rPr>
           <w:rFonts w:ascii="Helvetica" w:hAnsi="Helvetica"/>
         </w:rPr>
-        <w:t xml:space="preserve">   </w:t>
+        <w:t xml:space="preserve"> </w:t>
+      </w:r>
+      <w:r>
+        <w:rPr>
+          <w:rFonts w:ascii="Helvetica" w:hAnsi="Helvetica"/>
+        </w:rPr>
+        <w:t xml:space="preserve"> </w:t>
       </w:r>
       <w:r>
         <w:rPr>
@@ -596,10 +593,10 @@
           <w:noProof/>
         </w:rPr>
         <w:drawing>
-          <wp:inline distT="0" distB="0" distL="0" distR="0" wp14:anchorId="5719E65C" wp14:editId="1774C348">
+          <wp:inline distT="0" distB="0" distL="0" distR="0" wp14:anchorId="6D5906C7" wp14:editId="3DAAD188">
             <wp:extent cx="2185416" cy="3877056"/>
             <wp:effectExtent l="0" t="0" r="0" b="9525"/>
-            <wp:docPr id="6" name="Picture 6"/>
+            <wp:docPr id="3" name="Picture 3"/>
             <wp:cNvGraphicFramePr>
               <a:graphicFrameLocks xmlns:a="http://schemas.openxmlformats.org/drawingml/2006/main" noChangeAspect="1"/>
             </wp:cNvGraphicFramePr>
@@ -607,7 +604,7 @@
               <a:graphicData uri="http://schemas.openxmlformats.org/drawingml/2006/picture">
                 <pic:pic xmlns:pic="http://schemas.openxmlformats.org/drawingml/2006/picture">
                   <pic:nvPicPr>
-                    <pic:cNvPr id="6" name="Screen Shot 2018-07-29 at 21.05.17.png"/>
+                    <pic:cNvPr id="3" name="Screen Shot 2018-07-31 at 23.32.57.png"/>
                     <pic:cNvPicPr/>
                   </pic:nvPicPr>
                   <pic:blipFill>
@@ -641,7 +638,7 @@
         <w:rPr>
           <w:rFonts w:ascii="Helvetica" w:hAnsi="Helvetica"/>
         </w:rPr>
-        <w:t xml:space="preserve">  </w:t>
+        <w:t xml:space="preserve"> </w:t>
       </w:r>
       <w:r>
         <w:rPr>
@@ -649,10 +646,10 @@
           <w:noProof/>
         </w:rPr>
         <w:drawing>
-          <wp:inline distT="0" distB="0" distL="0" distR="0" wp14:anchorId="295A6A51" wp14:editId="4F0BF6EC">
+          <wp:inline distT="0" distB="0" distL="0" distR="0" wp14:anchorId="3A689355" wp14:editId="1DF15121">
             <wp:extent cx="2185416" cy="3877056"/>
             <wp:effectExtent l="0" t="0" r="0" b="9525"/>
-            <wp:docPr id="7" name="Picture 7"/>
+            <wp:docPr id="8" name="Picture 8"/>
             <wp:cNvGraphicFramePr>
               <a:graphicFrameLocks xmlns:a="http://schemas.openxmlformats.org/drawingml/2006/main" noChangeAspect="1"/>
             </wp:cNvGraphicFramePr>
@@ -660,7 +657,7 @@
               <a:graphicData uri="http://schemas.openxmlformats.org/drawingml/2006/picture">
                 <pic:pic xmlns:pic="http://schemas.openxmlformats.org/drawingml/2006/picture">
                   <pic:nvPicPr>
-                    <pic:cNvPr id="7" name="Screen Shot 2018-07-29 at 21.07.58.png"/>
+                    <pic:cNvPr id="8" name="Screen Shot 2018-07-31 at 23.33.09.png"/>
                     <pic:cNvPicPr/>
                   </pic:nvPicPr>
                   <pic:blipFill>
@@ -690,6 +687,59 @@
           </wp:inline>
         </w:drawing>
       </w:r>
+      <w:r>
+        <w:rPr>
+          <w:rFonts w:ascii="Helvetica" w:hAnsi="Helvetica"/>
+        </w:rPr>
+        <w:t xml:space="preserve">  </w:t>
+      </w:r>
+      <w:r>
+        <w:rPr>
+          <w:rFonts w:ascii="Helvetica" w:hAnsi="Helvetica"/>
+          <w:noProof/>
+        </w:rPr>
+        <w:drawing>
+          <wp:inline distT="0" distB="0" distL="0" distR="0" wp14:anchorId="5146F103" wp14:editId="192DD4D0">
+            <wp:extent cx="2185416" cy="3877056"/>
+            <wp:effectExtent l="0" t="0" r="0" b="9525"/>
+            <wp:docPr id="9" name="Picture 9"/>
+            <wp:cNvGraphicFramePr>
+              <a:graphicFrameLocks xmlns:a="http://schemas.openxmlformats.org/drawingml/2006/main" noChangeAspect="1"/>
+            </wp:cNvGraphicFramePr>
+            <a:graphic xmlns:a="http://schemas.openxmlformats.org/drawingml/2006/main">
+              <a:graphicData uri="http://schemas.openxmlformats.org/drawingml/2006/picture">
+                <pic:pic xmlns:pic="http://schemas.openxmlformats.org/drawingml/2006/picture">
+                  <pic:nvPicPr>
+                    <pic:cNvPr id="9" name="Screen Shot 2018-07-31 at 23.33.30.png"/>
+                    <pic:cNvPicPr/>
+                  </pic:nvPicPr>
+                  <pic:blipFill>
+                    <a:blip r:embed="rId13">
+                      <a:extLst>
+                        <a:ext uri="{28A0092B-C50C-407E-A947-70E740481C1C}">
+                          <a14:useLocalDpi xmlns:a14="http://schemas.microsoft.com/office/drawing/2010/main" val="0"/>
+                        </a:ext>
+                      </a:extLst>
+                    </a:blip>
+                    <a:stretch>
+                      <a:fillRect/>
+                    </a:stretch>
+                  </pic:blipFill>
+                  <pic:spPr>
+                    <a:xfrm>
+                      <a:off x="0" y="0"/>
+                      <a:ext cx="2185416" cy="3877056"/>
+                    </a:xfrm>
+                    <a:prstGeom prst="rect">
+                      <a:avLst/>
+                    </a:prstGeom>
+                  </pic:spPr>
+                </pic:pic>
+              </a:graphicData>
+            </a:graphic>
+          </wp:inline>
+        </w:drawing>
+      </w:r>
     </w:p>
     <w:p>
       <w:pPr>
@@ -728,8 +778,6 @@
         </w:rPr>
         <w:t>Variations</w:t>
       </w:r>
-      <w:bookmarkStart w:id="0" w:name="_GoBack"/>
-      <w:bookmarkEnd w:id="0"/>
     </w:p>
     <w:p>
       <w:pPr>
@@ -747,7 +795,7 @@
         <w:rPr>
           <w:rFonts w:ascii="Helvetica" w:hAnsi="Helvetica"/>
         </w:rPr>
-        <w:t>Speech recognition</w:t>
+        <w:t>Multiple-choice answer for beginners (instead of text field)</w:t>
       </w:r>
     </w:p>
     <w:p>
@@ -766,8 +814,29 @@
         <w:rPr>
           <w:rFonts w:ascii="Helvetica" w:hAnsi="Helvetica"/>
         </w:rPr>
+        <w:t>Speech recognition</w:t>
+      </w:r>
+    </w:p>
+    <w:p>
+      <w:pPr>
+        <w:pStyle w:val="ListParagraph"/>
+        <w:numPr>
+          <w:ilvl w:val="0"/>
+          <w:numId w:val="2"/>
+        </w:numPr>
+        <w:spacing w:line="360" w:lineRule="auto"/>
+        <w:rPr>
+          <w:rFonts w:ascii="Helvetica" w:hAnsi="Helvetica"/>
+        </w:rPr>
+      </w:pPr>
+      <w:proofErr w:type="spellStart"/>
+      <w:r>
+        <w:rPr>
+          <w:rFonts w:ascii="Helvetica" w:hAnsi="Helvetica"/>
+        </w:rPr>
         <w:t>Chatbot</w:t>
       </w:r>
+      <w:proofErr w:type="spellEnd"/>
     </w:p>
     <w:p>
       <w:pPr>
@@ -1728,6 +1797,18 @@
       <w:u w:val="single"/>
     </w:rPr>
   </w:style>
+  <w:style w:type="character" w:styleId="FollowedHyperlink">
+    <w:name w:val="FollowedHyperlink"/>
+    <w:basedOn w:val="DefaultParagraphFont"/>
+    <w:uiPriority w:val="99"/>
+    <w:semiHidden/>
+    <w:unhideWhenUsed/>
+    <w:rsid w:val="00200C69"/>
+    <w:rPr>
+      <w:color w:val="954F72" w:themeColor="followedHyperlink"/>
+      <w:u w:val="single"/>
+    </w:rPr>
+  </w:style>
 </w:styles>
 </file>
 

</xml_diff>